<commit_message>
added more images to the usability test and updated the pdf
</commit_message>
<xml_diff>
--- a/meetrapporten/working/Meetrapport-RGBtoIntensity-usability.docx
+++ b/meetrapporten/working/Meetrapport-RGBtoIntensity-usability.docx
@@ -1,6 +1,6 @@
 
 <file path=word/document.xml><?xml version="1.0" encoding="utf-8"?>
-<w:document xmlns:wpc="http://schemas.microsoft.com/office/word/2010/wordprocessingCanvas" xmlns:cx="http://schemas.microsoft.com/office/drawing/2014/chartex" xmlns:cx1="http://schemas.microsoft.com/office/drawing/2015/9/8/chartex" xmlns:cx2="http://schemas.microsoft.com/office/drawing/2015/10/21/chartex" xmlns:cx3="http://schemas.microsoft.com/office/drawing/2016/5/9/chartex" xmlns:cx4="http://schemas.microsoft.com/office/drawing/2016/5/10/chartex" xmlns:cx5="http://schemas.microsoft.com/office/drawing/2016/5/11/chartex" xmlns:cx6="http://schemas.microsoft.com/office/drawing/2016/5/12/chartex" xmlns:cx7="http://schemas.microsoft.com/office/drawing/2016/5/13/chartex" xmlns:cx8="http://schemas.microsoft.com/office/drawing/2016/5/14/chartex" xmlns:mc="http://schemas.openxmlformats.org/markup-compatibility/2006" xmlns:aink="http://schemas.microsoft.com/office/drawing/2016/ink" xmlns:o="urn:schemas-microsoft-com:office:office" xmlns:r="http://schemas.openxmlformats.org/officeDocument/2006/relationships" xmlns:m="http://schemas.openxmlformats.org/officeDocument/2006/math" xmlns:v="urn:schemas-microsoft-com:vml" xmlns:wp14="http://schemas.microsoft.com/office/word/2010/wordprocessingDrawing" xmlns:wp="http://schemas.openxmlformats.org/drawingml/2006/wordprocessingDrawing" xmlns:w10="urn:schemas-microsoft-com:office:word" xmlns:w="http://schemas.openxmlformats.org/wordprocessingml/2006/main" xmlns:w14="http://schemas.microsoft.com/office/word/2010/wordml" xmlns:w15="http://schemas.microsoft.com/office/word/2012/wordml" xmlns:w16se="http://schemas.microsoft.com/office/word/2015/wordml/symex" xmlns:wpg="http://schemas.microsoft.com/office/word/2010/wordprocessingGroup" xmlns:wpi="http://schemas.microsoft.com/office/word/2010/wordprocessingInk" xmlns:wne="http://schemas.microsoft.com/office/word/2006/wordml" xmlns:wps="http://schemas.microsoft.com/office/word/2010/wordprocessingShape" mc:Ignorable="w14 w15 w16se wp14">
+<w:document xmlns:wpc="http://schemas.microsoft.com/office/word/2010/wordprocessingCanvas" xmlns:cx="http://schemas.microsoft.com/office/drawing/2014/chartex" xmlns:cx1="http://schemas.microsoft.com/office/drawing/2015/9/8/chartex" xmlns:cx2="http://schemas.microsoft.com/office/drawing/2015/10/21/chartex" xmlns:cx3="http://schemas.microsoft.com/office/drawing/2016/5/9/chartex" xmlns:cx4="http://schemas.microsoft.com/office/drawing/2016/5/10/chartex" xmlns:cx5="http://schemas.microsoft.com/office/drawing/2016/5/11/chartex" xmlns:cx6="http://schemas.microsoft.com/office/drawing/2016/5/12/chartex" xmlns:cx7="http://schemas.microsoft.com/office/drawing/2016/5/13/chartex" xmlns:cx8="http://schemas.microsoft.com/office/drawing/2016/5/14/chartex" xmlns:mc="http://schemas.openxmlformats.org/markup-compatibility/2006" xmlns:aink="http://schemas.microsoft.com/office/drawing/2016/ink" xmlns:am3d="http://schemas.microsoft.com/office/drawing/2017/model3d" xmlns:o="urn:schemas-microsoft-com:office:office" xmlns:r="http://schemas.openxmlformats.org/officeDocument/2006/relationships" xmlns:m="http://schemas.openxmlformats.org/officeDocument/2006/math" xmlns:v="urn:schemas-microsoft-com:vml" xmlns:wp14="http://schemas.microsoft.com/office/word/2010/wordprocessingDrawing" xmlns:wp="http://schemas.openxmlformats.org/drawingml/2006/wordprocessingDrawing" xmlns:w10="urn:schemas-microsoft-com:office:word" xmlns:w="http://schemas.openxmlformats.org/wordprocessingml/2006/main" xmlns:w14="http://schemas.microsoft.com/office/word/2010/wordml" xmlns:w15="http://schemas.microsoft.com/office/word/2012/wordml" xmlns:w16se="http://schemas.microsoft.com/office/word/2015/wordml/symex" xmlns:wpg="http://schemas.microsoft.com/office/word/2010/wordprocessingGroup" xmlns:wpi="http://schemas.microsoft.com/office/word/2010/wordprocessingInk" xmlns:wne="http://schemas.microsoft.com/office/word/2006/wordml" xmlns:wps="http://schemas.microsoft.com/office/word/2010/wordprocessingShape" mc:Ignorable="w14 w15 w16se wp14">
   <w:body>
     <w:p>
       <w:pPr>
@@ -198,6 +198,7 @@
           <w:b/>
           <w:bCs/>
           <w:color w:val="000000"/>
+          <w:lang w:val="nl-NL"/>
         </w:rPr>
       </w:pPr>
       <w:r>
@@ -288,7 +289,29 @@
           <w:sz w:val="22"/>
           <w:lang w:val="nl-NL"/>
         </w:rPr>
-        <w:t>Jeremy ruizenaar  21-06-17</w:t>
+        <w:t xml:space="preserve">Jeremy </w:t>
+      </w:r>
+      <w:proofErr w:type="spellStart"/>
+      <w:r>
+        <w:rPr>
+          <w:b/>
+          <w:bCs/>
+          <w:color w:val="000000"/>
+          <w:sz w:val="22"/>
+          <w:lang w:val="nl-NL"/>
+        </w:rPr>
+        <w:t>ruizenaar</w:t>
+      </w:r>
+      <w:proofErr w:type="spellEnd"/>
+      <w:r>
+        <w:rPr>
+          <w:b/>
+          <w:bCs/>
+          <w:color w:val="000000"/>
+          <w:sz w:val="22"/>
+          <w:lang w:val="nl-NL"/>
+        </w:rPr>
+        <w:t xml:space="preserve">  21-06-17</w:t>
       </w:r>
     </w:p>
     <w:p>
@@ -358,14 +381,7 @@
           <w:sz w:val="22"/>
           <w:lang w:val="nl-NL"/>
         </w:rPr>
-        <w:t xml:space="preserve">In dit experiment zal er onderzoek gedaan worden naar welke algoritmes een afbeelding opleveren die bruikbaar is in het </w:t>
-      </w:r>
-      <w:r>
-        <w:rPr>
-          <w:sz w:val="22"/>
-          <w:lang w:val="nl-NL"/>
-        </w:rPr>
-        <w:t>face-</w:t>
+        <w:t>In dit experiment zal er onderzoek gedaan worden naar welke algoritmes een afbeelding opleveren die bruikbaar is in het face-</w:t>
       </w:r>
       <w:proofErr w:type="spellStart"/>
       <w:r>
@@ -381,7 +397,28 @@
           <w:sz w:val="22"/>
           <w:lang w:val="nl-NL"/>
         </w:rPr>
-        <w:t xml:space="preserve"> proces . De resultaten uit dit onderzoek kunnen gebruikt worden om een geschikt algoritme uit te kiezen. De onderzoeksvraag luid “welke algoritmes kunnen gebruikt worden in het face-</w:t>
+        <w:t xml:space="preserve"> proces</w:t>
+      </w:r>
+      <w:r>
+        <w:rPr>
+          <w:sz w:val="22"/>
+          <w:lang w:val="nl-NL"/>
+        </w:rPr>
+        <w:t>.</w:t>
+      </w:r>
+      <w:r>
+        <w:rPr>
+          <w:sz w:val="22"/>
+          <w:lang w:val="nl-NL"/>
+        </w:rPr>
+        <w:t xml:space="preserve"> </w:t>
+      </w:r>
+      <w:r>
+        <w:rPr>
+          <w:sz w:val="22"/>
+          <w:lang w:val="nl-NL"/>
+        </w:rPr>
+        <w:t xml:space="preserve"> De resultaten uit dit onderzoek kunnen gebruikt worden om een geschikt algoritme uit te kiezen. De onderzoeksvraag luid “welke algoritmes kunnen gebruikt worden in het face-</w:t>
       </w:r>
       <w:proofErr w:type="spellStart"/>
       <w:r>
@@ -399,15 +436,13 @@
         </w:rPr>
         <w:t xml:space="preserve"> </w:t>
       </w:r>
-      <w:proofErr w:type="spellStart"/>
-      <w:r>
-        <w:rPr>
-          <w:sz w:val="22"/>
-          <w:lang w:val="nl-NL"/>
-        </w:rPr>
-        <w:t>process</w:t>
-      </w:r>
-      <w:proofErr w:type="spellEnd"/>
+      <w:r>
+        <w:rPr>
+          <w:sz w:val="22"/>
+          <w:lang w:val="nl-NL"/>
+        </w:rPr>
+        <w:t>proces</w:t>
+      </w:r>
       <w:r>
         <w:rPr>
           <w:sz w:val="22"/>
@@ -522,64 +557,136 @@
           <w:szCs w:val="22"/>
           <w:lang w:val="nl-NL"/>
         </w:rPr>
-        <w:t xml:space="preserve">  alg</w:t>
-      </w:r>
-      <w:r>
-        <w:rPr>
-          <w:b w:val="0"/>
-          <w:bCs w:val="0"/>
+        <w:t xml:space="preserve">  algoritme</w:t>
+      </w:r>
+    </w:p>
+    <w:p>
+      <w:pPr>
+        <w:rPr>
+          <w:lang w:val="nl-NL"/>
+        </w:rPr>
+      </w:pPr>
+      <w:r>
+        <w:rPr>
+          <w:sz w:val="22"/>
+          <w:lang w:val="nl-NL"/>
+        </w:rPr>
+        <w:t>Verwacht wordt dat het single-</w:t>
+      </w:r>
+      <w:proofErr w:type="spellStart"/>
+      <w:r>
+        <w:rPr>
+          <w:sz w:val="22"/>
+          <w:lang w:val="nl-NL"/>
+        </w:rPr>
+        <w:t>color</w:t>
+      </w:r>
+      <w:proofErr w:type="spellEnd"/>
+      <w:r>
+        <w:rPr>
+          <w:sz w:val="22"/>
+          <w:lang w:val="nl-NL"/>
+        </w:rPr>
+        <w:t>-</w:t>
+      </w:r>
+      <w:proofErr w:type="spellStart"/>
+      <w:r>
+        <w:rPr>
+          <w:sz w:val="22"/>
+          <w:lang w:val="nl-NL"/>
+        </w:rPr>
+        <w:t>channel</w:t>
+      </w:r>
+      <w:proofErr w:type="spellEnd"/>
+      <w:r>
+        <w:rPr>
+          <w:sz w:val="22"/>
+          <w:lang w:val="nl-NL"/>
+        </w:rPr>
+        <w:t xml:space="preserve"> algoritme een slecht verwerkbare afbeelding oplevert. Dit omdat er veel detail verloren kan gaan bij het gebruiken van een kleurkanaal voor de conversie naar een </w:t>
+      </w:r>
+      <w:proofErr w:type="spellStart"/>
+      <w:r>
+        <w:rPr>
+          <w:sz w:val="22"/>
+          <w:lang w:val="nl-NL"/>
+        </w:rPr>
+        <w:t>intensityimage</w:t>
+      </w:r>
+      <w:proofErr w:type="spellEnd"/>
+    </w:p>
+    <w:p>
+      <w:pPr>
+        <w:rPr>
           <w:color w:val="3333FF"/>
-          <w:sz w:val="22"/>
-          <w:szCs w:val="22"/>
-          <w:lang w:val="nl-NL"/>
-        </w:rPr>
-        <w:t>oritme</w:t>
-      </w:r>
-    </w:p>
-    <w:p>
-      <w:pPr>
-        <w:rPr>
-          <w:lang w:val="nl-NL"/>
-        </w:rPr>
-      </w:pPr>
-      <w:r>
-        <w:rPr>
-          <w:sz w:val="22"/>
-          <w:lang w:val="nl-NL"/>
-        </w:rPr>
-        <w:t>Verwacht wordt dat het single-</w:t>
-      </w:r>
-      <w:proofErr w:type="spellStart"/>
-      <w:r>
-        <w:rPr>
-          <w:sz w:val="22"/>
-          <w:lang w:val="nl-NL"/>
-        </w:rPr>
-        <w:t>color</w:t>
-      </w:r>
-      <w:proofErr w:type="spellEnd"/>
-      <w:r>
-        <w:rPr>
-          <w:sz w:val="22"/>
-          <w:lang w:val="nl-NL"/>
-        </w:rPr>
-        <w:t>-</w:t>
-      </w:r>
-      <w:proofErr w:type="spellStart"/>
-      <w:r>
-        <w:rPr>
-          <w:sz w:val="22"/>
-          <w:lang w:val="nl-NL"/>
-        </w:rPr>
-        <w:t>channel</w:t>
-      </w:r>
-      <w:proofErr w:type="spellEnd"/>
-      <w:r>
-        <w:rPr>
-          <w:sz w:val="22"/>
-          <w:lang w:val="nl-NL"/>
-        </w:rPr>
-        <w:t xml:space="preserve"> algoritme een slecht verwerkbare afbeelding oplevert. Dit omdat er veel detail verloren kan gaan bij het gebruiken van een kleurkanaal voor de conversie naar een </w:t>
+          <w:lang w:val="nl-NL"/>
+        </w:rPr>
+      </w:pPr>
+      <w:proofErr w:type="spellStart"/>
+      <w:r>
+        <w:rPr>
+          <w:color w:val="3333FF"/>
+          <w:sz w:val="22"/>
+          <w:lang w:val="nl-NL"/>
+        </w:rPr>
+        <w:t>Luminance</w:t>
+      </w:r>
+      <w:proofErr w:type="spellEnd"/>
+      <w:r>
+        <w:rPr>
+          <w:color w:val="3333FF"/>
+          <w:sz w:val="22"/>
+          <w:lang w:val="nl-NL"/>
+        </w:rPr>
+        <w:t xml:space="preserve"> </w:t>
+      </w:r>
+      <w:proofErr w:type="spellStart"/>
+      <w:r>
+        <w:rPr>
+          <w:color w:val="3333FF"/>
+          <w:sz w:val="22"/>
+          <w:lang w:val="nl-NL"/>
+        </w:rPr>
+        <w:t>correction</w:t>
+      </w:r>
+      <w:proofErr w:type="spellEnd"/>
+      <w:r>
+        <w:rPr>
+          <w:color w:val="3333FF"/>
+          <w:sz w:val="22"/>
+          <w:lang w:val="nl-NL"/>
+        </w:rPr>
+        <w:t xml:space="preserve">  algoritme</w:t>
+      </w:r>
+    </w:p>
+    <w:p>
+      <w:pPr>
+        <w:rPr>
+          <w:lang w:val="nl-NL"/>
+        </w:rPr>
+      </w:pPr>
+      <w:r>
+        <w:rPr>
+          <w:sz w:val="22"/>
+          <w:lang w:val="nl-NL"/>
+        </w:rPr>
+        <w:t xml:space="preserve">verwacht wordt dat het </w:t>
+      </w:r>
+      <w:proofErr w:type="spellStart"/>
+      <w:r>
+        <w:rPr>
+          <w:sz w:val="22"/>
+          <w:lang w:val="nl-NL"/>
+        </w:rPr>
+        <w:t>luminance-correction</w:t>
+      </w:r>
+      <w:proofErr w:type="spellEnd"/>
+      <w:r>
+        <w:rPr>
+          <w:sz w:val="22"/>
+          <w:lang w:val="nl-NL"/>
+        </w:rPr>
+        <w:t xml:space="preserve"> algoritme een goed verwerkbare afbeelding oplevert.  Dit vanwege de gewogen factoren die mee worden genomen bij de conversie naar een </w:t>
       </w:r>
       <w:proofErr w:type="spellStart"/>
       <w:r>
@@ -590,6 +697,13 @@
         <w:t>intensityimage</w:t>
       </w:r>
       <w:proofErr w:type="spellEnd"/>
+      <w:r>
+        <w:rPr>
+          <w:sz w:val="22"/>
+          <w:lang w:val="nl-NL"/>
+        </w:rPr>
+        <w:t>.</w:t>
+      </w:r>
     </w:p>
     <w:p>
       <w:pPr>
@@ -605,7 +719,7 @@
           <w:sz w:val="22"/>
           <w:lang w:val="nl-NL"/>
         </w:rPr>
-        <w:t>Luminance</w:t>
+        <w:t>Average</w:t>
       </w:r>
       <w:proofErr w:type="spellEnd"/>
       <w:r>
@@ -614,104 +728,6 @@
           <w:sz w:val="22"/>
           <w:lang w:val="nl-NL"/>
         </w:rPr>
-        <w:t xml:space="preserve"> </w:t>
-      </w:r>
-      <w:proofErr w:type="spellStart"/>
-      <w:r>
-        <w:rPr>
-          <w:color w:val="3333FF"/>
-          <w:sz w:val="22"/>
-          <w:lang w:val="nl-NL"/>
-        </w:rPr>
-        <w:t>correction</w:t>
-      </w:r>
-      <w:proofErr w:type="spellEnd"/>
-      <w:r>
-        <w:rPr>
-          <w:color w:val="3333FF"/>
-          <w:sz w:val="22"/>
-          <w:lang w:val="nl-NL"/>
-        </w:rPr>
-        <w:t xml:space="preserve">  algori</w:t>
-      </w:r>
-      <w:r>
-        <w:rPr>
-          <w:color w:val="3333FF"/>
-          <w:sz w:val="22"/>
-          <w:lang w:val="nl-NL"/>
-        </w:rPr>
-        <w:t>tme</w:t>
-      </w:r>
-    </w:p>
-    <w:p>
-      <w:pPr>
-        <w:rPr>
-          <w:lang w:val="nl-NL"/>
-        </w:rPr>
-      </w:pPr>
-      <w:r>
-        <w:rPr>
-          <w:sz w:val="22"/>
-          <w:lang w:val="nl-NL"/>
-        </w:rPr>
-        <w:t xml:space="preserve">verwacht wordt dat het </w:t>
-      </w:r>
-      <w:proofErr w:type="spellStart"/>
-      <w:r>
-        <w:rPr>
-          <w:sz w:val="22"/>
-          <w:lang w:val="nl-NL"/>
-        </w:rPr>
-        <w:t>luminance-correction</w:t>
-      </w:r>
-      <w:proofErr w:type="spellEnd"/>
-      <w:r>
-        <w:rPr>
-          <w:sz w:val="22"/>
-          <w:lang w:val="nl-NL"/>
-        </w:rPr>
-        <w:t xml:space="preserve"> algoritme een goed verwerkbare afbeelding oplevert.  Dit vanwege de gewogen factoren die mee worden genomen bij de conversie naar een </w:t>
-      </w:r>
-      <w:proofErr w:type="spellStart"/>
-      <w:r>
-        <w:rPr>
-          <w:sz w:val="22"/>
-          <w:lang w:val="nl-NL"/>
-        </w:rPr>
-        <w:t>intensityimage</w:t>
-      </w:r>
-      <w:proofErr w:type="spellEnd"/>
-      <w:r>
-        <w:rPr>
-          <w:sz w:val="22"/>
-          <w:lang w:val="nl-NL"/>
-        </w:rPr>
-        <w:t>.</w:t>
-      </w:r>
-    </w:p>
-    <w:p>
-      <w:pPr>
-        <w:rPr>
-          <w:color w:val="3333FF"/>
-          <w:lang w:val="nl-NL"/>
-        </w:rPr>
-      </w:pPr>
-      <w:proofErr w:type="spellStart"/>
-      <w:r>
-        <w:rPr>
-          <w:color w:val="3333FF"/>
-          <w:sz w:val="22"/>
-          <w:lang w:val="nl-NL"/>
-        </w:rPr>
-        <w:t>Average</w:t>
-      </w:r>
-      <w:proofErr w:type="spellEnd"/>
-      <w:r>
-        <w:rPr>
-          <w:color w:val="3333FF"/>
-          <w:sz w:val="22"/>
-          <w:lang w:val="nl-NL"/>
-        </w:rPr>
         <w:t xml:space="preserve">  algoritme</w:t>
       </w:r>
     </w:p>
@@ -743,14 +759,7 @@
           <w:sz w:val="22"/>
           <w:lang w:val="nl-NL"/>
         </w:rPr>
-        <w:t xml:space="preserve"> algoritme wordt  verwac</w:t>
-      </w:r>
-      <w:r>
-        <w:rPr>
-          <w:sz w:val="22"/>
-          <w:lang w:val="nl-NL"/>
-        </w:rPr>
-        <w:t xml:space="preserve">ht op een slecht verwerkbare afbeelding. Dit omdat er een simpel gemiddelde wordt genomen. Hierbij kan er ook veel detail verloren gaan dit omdat een gemiddelde nemen als een soort van </w:t>
+        <w:t xml:space="preserve"> algoritme wordt  verwacht op een slecht verwerkbare afbeelding. Dit omdat er een simpel gemiddelde wordt genomen. Hierbij kan er ook veel detail verloren gaan dit omdat een gemiddelde nemen als een soort van </w:t>
       </w:r>
       <w:proofErr w:type="spellStart"/>
       <w:r>
@@ -817,7 +826,21 @@
           <w:sz w:val="22"/>
           <w:lang w:val="nl-NL"/>
         </w:rPr>
-        <w:t>De  verkregen afbeelding wordt verder in het face-</w:t>
+        <w:t>De  verkregen afbeelding</w:t>
+      </w:r>
+      <w:r>
+        <w:rPr>
+          <w:sz w:val="22"/>
+          <w:lang w:val="nl-NL"/>
+        </w:rPr>
+        <w:t xml:space="preserve"> uit de test-set worden na conversie</w:t>
+      </w:r>
+      <w:r>
+        <w:rPr>
+          <w:sz w:val="22"/>
+          <w:lang w:val="nl-NL"/>
+        </w:rPr>
+        <w:t xml:space="preserve"> verder het face-</w:t>
       </w:r>
       <w:proofErr w:type="spellStart"/>
       <w:r>
@@ -833,17 +856,43 @@
           <w:sz w:val="22"/>
           <w:lang w:val="nl-NL"/>
         </w:rPr>
-        <w:t xml:space="preserve"> proces gestuurd om te checken of de afbeelding bruikbaar is voor de vervolg stappen. Als de executie van het </w:t>
-      </w:r>
-      <w:proofErr w:type="spellStart"/>
-      <w:r>
-        <w:rPr>
-          <w:sz w:val="22"/>
-          <w:lang w:val="nl-NL"/>
-        </w:rPr>
-        <w:t>process</w:t>
-      </w:r>
-      <w:proofErr w:type="spellEnd"/>
+        <w:t xml:space="preserve"> proces </w:t>
+      </w:r>
+      <w:r>
+        <w:rPr>
+          <w:sz w:val="22"/>
+          <w:lang w:val="nl-NL"/>
+        </w:rPr>
+        <w:t>ingestuurd</w:t>
+      </w:r>
+      <w:r>
+        <w:rPr>
+          <w:sz w:val="22"/>
+          <w:lang w:val="nl-NL"/>
+        </w:rPr>
+        <w:t xml:space="preserve"> om te checken of de afbeelding bruikbaar is voor de </w:t>
+      </w:r>
+      <w:r>
+        <w:rPr>
+          <w:sz w:val="22"/>
+          <w:lang w:val="nl-NL"/>
+        </w:rPr>
+        <w:t>verdere</w:t>
+      </w:r>
+      <w:r>
+        <w:rPr>
+          <w:sz w:val="22"/>
+          <w:lang w:val="nl-NL"/>
+        </w:rPr>
+        <w:t xml:space="preserve"> stappen. Als de executie van het </w:t>
+      </w:r>
+      <w:r>
+        <w:rPr>
+          <w:sz w:val="22"/>
+          <w:lang w:val="nl-NL"/>
+        </w:rPr>
+        <w:t>proces</w:t>
+      </w:r>
       <w:r>
         <w:rPr>
           <w:sz w:val="22"/>
@@ -851,15 +900,13 @@
         </w:rPr>
         <w:t xml:space="preserve"> met succes </w:t>
       </w:r>
-      <w:proofErr w:type="spellStart"/>
-      <w:r>
-        <w:rPr>
-          <w:sz w:val="22"/>
-          <w:lang w:val="nl-NL"/>
-        </w:rPr>
-        <w:t>beindigd</w:t>
-      </w:r>
-      <w:proofErr w:type="spellEnd"/>
+      <w:r>
+        <w:rPr>
+          <w:sz w:val="22"/>
+          <w:lang w:val="nl-NL"/>
+        </w:rPr>
+        <w:t>beëindigd</w:t>
+      </w:r>
       <w:r>
         <w:rPr>
           <w:sz w:val="22"/>
@@ -867,15 +914,13 @@
         </w:rPr>
         <w:t xml:space="preserve"> wordt dan is de afbeelding bruikbaar en het algoritme dus ook. In het geval het </w:t>
       </w:r>
-      <w:proofErr w:type="spellStart"/>
-      <w:r>
-        <w:rPr>
-          <w:sz w:val="22"/>
-          <w:lang w:val="nl-NL"/>
-        </w:rPr>
-        <w:t>process</w:t>
-      </w:r>
-      <w:proofErr w:type="spellEnd"/>
+      <w:r>
+        <w:rPr>
+          <w:sz w:val="22"/>
+          <w:lang w:val="nl-NL"/>
+        </w:rPr>
+        <w:t>proces</w:t>
+      </w:r>
       <w:r>
         <w:rPr>
           <w:sz w:val="22"/>
@@ -898,8 +943,6 @@
           <w:lang w:val="nl-NL"/>
         </w:rPr>
       </w:pPr>
-      <w:bookmarkStart w:id="0" w:name="_GoBack"/>
-      <w:bookmarkEnd w:id="0"/>
     </w:p>
     <w:p>
       <w:pPr>
@@ -997,11 +1040,11 @@
             <w:r>
               <w:t xml:space="preserve">Name/ process </w:t>
             </w:r>
-            <w:proofErr w:type="spellStart"/>
             <w:r>
-              <w:t>succes</w:t>
+              <w:t>success</w:t>
             </w:r>
-            <w:proofErr w:type="spellEnd"/>
+            <w:bookmarkStart w:id="0" w:name="_GoBack"/>
+            <w:bookmarkEnd w:id="0"/>
           </w:p>
         </w:tc>
         <w:tc>
@@ -1110,6 +1153,9 @@
             <w:r>
               <w:t>Male image</w:t>
             </w:r>
+            <w:r>
+              <w:t xml:space="preserve"> 2</w:t>
+            </w:r>
           </w:p>
         </w:tc>
         <w:tc>
@@ -1127,8 +1173,14 @@
           <w:p>
             <w:pPr>
               <w:pStyle w:val="TableContents"/>
+              <w:rPr>
+                <w:sz w:val="22"/>
+              </w:rPr>
             </w:pPr>
             <w:r>
+              <w:rPr>
+                <w:sz w:val="22"/>
+              </w:rPr>
               <w:t>False</w:t>
             </w:r>
           </w:p>
@@ -1148,8 +1200,14 @@
           <w:p>
             <w:pPr>
               <w:pStyle w:val="TableContents"/>
+              <w:rPr>
+                <w:sz w:val="22"/>
+              </w:rPr>
             </w:pPr>
             <w:r>
+              <w:rPr>
+                <w:sz w:val="22"/>
+              </w:rPr>
               <w:t>True</w:t>
             </w:r>
           </w:p>
@@ -1170,9 +1228,422 @@
           <w:p>
             <w:pPr>
               <w:pStyle w:val="TableContents"/>
+              <w:rPr>
+                <w:sz w:val="22"/>
+              </w:rPr>
             </w:pPr>
             <w:r>
+              <w:rPr>
+                <w:sz w:val="22"/>
+              </w:rPr>
               <w:t>True</w:t>
+            </w:r>
+          </w:p>
+        </w:tc>
+      </w:tr>
+      <w:tr>
+        <w:tc>
+          <w:tcPr>
+            <w:tcW w:w="2520" w:type="dxa"/>
+            <w:tcBorders>
+              <w:left w:val="single" w:sz="2" w:space="0" w:color="000000"/>
+            </w:tcBorders>
+            <w:shd w:val="clear" w:color="auto" w:fill="auto"/>
+            <w:tcMar>
+              <w:left w:w="54" w:type="dxa"/>
+            </w:tcMar>
+          </w:tcPr>
+          <w:p>
+            <w:pPr>
+              <w:pStyle w:val="TableContents"/>
+            </w:pPr>
+            <w:r>
+              <w:t>Female image</w:t>
+            </w:r>
+            <w:r>
+              <w:t xml:space="preserve"> 3</w:t>
+            </w:r>
+          </w:p>
+        </w:tc>
+        <w:tc>
+          <w:tcPr>
+            <w:tcW w:w="2160" w:type="dxa"/>
+            <w:tcBorders>
+              <w:left w:val="single" w:sz="2" w:space="0" w:color="000000"/>
+            </w:tcBorders>
+            <w:shd w:val="clear" w:color="auto" w:fill="auto"/>
+            <w:tcMar>
+              <w:left w:w="54" w:type="dxa"/>
+            </w:tcMar>
+          </w:tcPr>
+          <w:p>
+            <w:pPr>
+              <w:pStyle w:val="TableContents"/>
+              <w:rPr>
+                <w:sz w:val="22"/>
+              </w:rPr>
+            </w:pPr>
+            <w:r>
+              <w:rPr>
+                <w:sz w:val="22"/>
+              </w:rPr>
+              <w:t>False</w:t>
+            </w:r>
+          </w:p>
+        </w:tc>
+        <w:tc>
+          <w:tcPr>
+            <w:tcW w:w="2340" w:type="dxa"/>
+            <w:tcBorders>
+              <w:left w:val="single" w:sz="2" w:space="0" w:color="000000"/>
+            </w:tcBorders>
+            <w:shd w:val="clear" w:color="auto" w:fill="auto"/>
+            <w:tcMar>
+              <w:left w:w="54" w:type="dxa"/>
+            </w:tcMar>
+          </w:tcPr>
+          <w:p>
+            <w:pPr>
+              <w:pStyle w:val="TableContents"/>
+              <w:rPr>
+                <w:sz w:val="22"/>
+              </w:rPr>
+            </w:pPr>
+            <w:r>
+              <w:rPr>
+                <w:sz w:val="22"/>
+              </w:rPr>
+              <w:t xml:space="preserve">True </w:t>
+            </w:r>
+          </w:p>
+        </w:tc>
+        <w:tc>
+          <w:tcPr>
+            <w:tcW w:w="2340" w:type="dxa"/>
+            <w:tcBorders>
+              <w:left w:val="single" w:sz="2" w:space="0" w:color="000000"/>
+              <w:right w:val="single" w:sz="2" w:space="0" w:color="000000"/>
+            </w:tcBorders>
+            <w:shd w:val="clear" w:color="auto" w:fill="auto"/>
+            <w:tcMar>
+              <w:left w:w="54" w:type="dxa"/>
+            </w:tcMar>
+          </w:tcPr>
+          <w:p>
+            <w:pPr>
+              <w:pStyle w:val="TableContents"/>
+              <w:rPr>
+                <w:sz w:val="22"/>
+              </w:rPr>
+            </w:pPr>
+            <w:r>
+              <w:rPr>
+                <w:sz w:val="22"/>
+              </w:rPr>
+              <w:t xml:space="preserve">True </w:t>
+            </w:r>
+          </w:p>
+        </w:tc>
+      </w:tr>
+      <w:tr>
+        <w:tc>
+          <w:tcPr>
+            <w:tcW w:w="2520" w:type="dxa"/>
+            <w:tcBorders>
+              <w:left w:val="single" w:sz="2" w:space="0" w:color="000000"/>
+            </w:tcBorders>
+            <w:shd w:val="clear" w:color="auto" w:fill="auto"/>
+            <w:tcMar>
+              <w:left w:w="54" w:type="dxa"/>
+            </w:tcMar>
+          </w:tcPr>
+          <w:p>
+            <w:pPr>
+              <w:pStyle w:val="TableContents"/>
+            </w:pPr>
+            <w:r>
+              <w:t>Male image 3</w:t>
+            </w:r>
+          </w:p>
+        </w:tc>
+        <w:tc>
+          <w:tcPr>
+            <w:tcW w:w="2160" w:type="dxa"/>
+            <w:tcBorders>
+              <w:left w:val="single" w:sz="2" w:space="0" w:color="000000"/>
+            </w:tcBorders>
+            <w:shd w:val="clear" w:color="auto" w:fill="auto"/>
+            <w:tcMar>
+              <w:left w:w="54" w:type="dxa"/>
+            </w:tcMar>
+          </w:tcPr>
+          <w:p>
+            <w:pPr>
+              <w:pStyle w:val="TableContents"/>
+              <w:rPr>
+                <w:sz w:val="22"/>
+              </w:rPr>
+            </w:pPr>
+            <w:r>
+              <w:rPr>
+                <w:sz w:val="22"/>
+              </w:rPr>
+              <w:t>false</w:t>
+            </w:r>
+          </w:p>
+        </w:tc>
+        <w:tc>
+          <w:tcPr>
+            <w:tcW w:w="2340" w:type="dxa"/>
+            <w:tcBorders>
+              <w:left w:val="single" w:sz="2" w:space="0" w:color="000000"/>
+            </w:tcBorders>
+            <w:shd w:val="clear" w:color="auto" w:fill="auto"/>
+            <w:tcMar>
+              <w:left w:w="54" w:type="dxa"/>
+            </w:tcMar>
+          </w:tcPr>
+          <w:p>
+            <w:pPr>
+              <w:pStyle w:val="TableContents"/>
+              <w:rPr>
+                <w:sz w:val="22"/>
+              </w:rPr>
+            </w:pPr>
+            <w:r>
+              <w:rPr>
+                <w:sz w:val="22"/>
+              </w:rPr>
+              <w:t>true</w:t>
+            </w:r>
+          </w:p>
+        </w:tc>
+        <w:tc>
+          <w:tcPr>
+            <w:tcW w:w="2340" w:type="dxa"/>
+            <w:tcBorders>
+              <w:left w:val="single" w:sz="2" w:space="0" w:color="000000"/>
+              <w:right w:val="single" w:sz="2" w:space="0" w:color="000000"/>
+            </w:tcBorders>
+            <w:shd w:val="clear" w:color="auto" w:fill="auto"/>
+            <w:tcMar>
+              <w:left w:w="54" w:type="dxa"/>
+            </w:tcMar>
+          </w:tcPr>
+          <w:p>
+            <w:pPr>
+              <w:pStyle w:val="TableContents"/>
+              <w:rPr>
+                <w:sz w:val="22"/>
+              </w:rPr>
+            </w:pPr>
+            <w:r>
+              <w:rPr>
+                <w:sz w:val="22"/>
+              </w:rPr>
+              <w:t>true</w:t>
+            </w:r>
+          </w:p>
+        </w:tc>
+      </w:tr>
+      <w:tr>
+        <w:tc>
+          <w:tcPr>
+            <w:tcW w:w="2520" w:type="dxa"/>
+            <w:tcBorders>
+              <w:left w:val="single" w:sz="2" w:space="0" w:color="000000"/>
+            </w:tcBorders>
+            <w:shd w:val="clear" w:color="auto" w:fill="auto"/>
+            <w:tcMar>
+              <w:left w:w="54" w:type="dxa"/>
+            </w:tcMar>
+          </w:tcPr>
+          <w:p>
+            <w:pPr>
+              <w:pStyle w:val="TableContents"/>
+            </w:pPr>
+            <w:r>
+              <w:t>Female image 2</w:t>
+            </w:r>
+          </w:p>
+        </w:tc>
+        <w:tc>
+          <w:tcPr>
+            <w:tcW w:w="2160" w:type="dxa"/>
+            <w:tcBorders>
+              <w:left w:val="single" w:sz="2" w:space="0" w:color="000000"/>
+            </w:tcBorders>
+            <w:shd w:val="clear" w:color="auto" w:fill="auto"/>
+            <w:tcMar>
+              <w:left w:w="54" w:type="dxa"/>
+            </w:tcMar>
+          </w:tcPr>
+          <w:p>
+            <w:pPr>
+              <w:pStyle w:val="TableContents"/>
+              <w:rPr>
+                <w:sz w:val="22"/>
+              </w:rPr>
+            </w:pPr>
+            <w:r>
+              <w:rPr>
+                <w:sz w:val="22"/>
+              </w:rPr>
+              <w:t>true</w:t>
+            </w:r>
+          </w:p>
+        </w:tc>
+        <w:tc>
+          <w:tcPr>
+            <w:tcW w:w="2340" w:type="dxa"/>
+            <w:tcBorders>
+              <w:left w:val="single" w:sz="2" w:space="0" w:color="000000"/>
+            </w:tcBorders>
+            <w:shd w:val="clear" w:color="auto" w:fill="auto"/>
+            <w:tcMar>
+              <w:left w:w="54" w:type="dxa"/>
+            </w:tcMar>
+          </w:tcPr>
+          <w:p>
+            <w:pPr>
+              <w:pStyle w:val="TableContents"/>
+              <w:rPr>
+                <w:sz w:val="22"/>
+              </w:rPr>
+            </w:pPr>
+            <w:r>
+              <w:rPr>
+                <w:sz w:val="22"/>
+              </w:rPr>
+              <w:t>true</w:t>
+            </w:r>
+          </w:p>
+        </w:tc>
+        <w:tc>
+          <w:tcPr>
+            <w:tcW w:w="2340" w:type="dxa"/>
+            <w:tcBorders>
+              <w:left w:val="single" w:sz="2" w:space="0" w:color="000000"/>
+              <w:right w:val="single" w:sz="2" w:space="0" w:color="000000"/>
+            </w:tcBorders>
+            <w:shd w:val="clear" w:color="auto" w:fill="auto"/>
+            <w:tcMar>
+              <w:left w:w="54" w:type="dxa"/>
+            </w:tcMar>
+          </w:tcPr>
+          <w:p>
+            <w:pPr>
+              <w:pStyle w:val="TableContents"/>
+              <w:rPr>
+                <w:sz w:val="22"/>
+              </w:rPr>
+            </w:pPr>
+            <w:r>
+              <w:rPr>
+                <w:sz w:val="22"/>
+              </w:rPr>
+              <w:t>true</w:t>
+            </w:r>
+          </w:p>
+        </w:tc>
+      </w:tr>
+      <w:tr>
+        <w:tc>
+          <w:tcPr>
+            <w:tcW w:w="2520" w:type="dxa"/>
+            <w:tcBorders>
+              <w:left w:val="single" w:sz="2" w:space="0" w:color="000000"/>
+            </w:tcBorders>
+            <w:shd w:val="clear" w:color="auto" w:fill="auto"/>
+            <w:tcMar>
+              <w:left w:w="54" w:type="dxa"/>
+            </w:tcMar>
+          </w:tcPr>
+          <w:p>
+            <w:pPr>
+              <w:pStyle w:val="TableContents"/>
+            </w:pPr>
+            <w:r>
+              <w:t>Male image 1</w:t>
+            </w:r>
+          </w:p>
+        </w:tc>
+        <w:tc>
+          <w:tcPr>
+            <w:tcW w:w="2160" w:type="dxa"/>
+            <w:tcBorders>
+              <w:left w:val="single" w:sz="2" w:space="0" w:color="000000"/>
+            </w:tcBorders>
+            <w:shd w:val="clear" w:color="auto" w:fill="auto"/>
+            <w:tcMar>
+              <w:left w:w="54" w:type="dxa"/>
+            </w:tcMar>
+          </w:tcPr>
+          <w:p>
+            <w:pPr>
+              <w:pStyle w:val="TableContents"/>
+              <w:rPr>
+                <w:sz w:val="22"/>
+              </w:rPr>
+            </w:pPr>
+            <w:r>
+              <w:rPr>
+                <w:sz w:val="22"/>
+              </w:rPr>
+              <w:t>false</w:t>
+            </w:r>
+          </w:p>
+        </w:tc>
+        <w:tc>
+          <w:tcPr>
+            <w:tcW w:w="2340" w:type="dxa"/>
+            <w:tcBorders>
+              <w:left w:val="single" w:sz="2" w:space="0" w:color="000000"/>
+            </w:tcBorders>
+            <w:shd w:val="clear" w:color="auto" w:fill="auto"/>
+            <w:tcMar>
+              <w:left w:w="54" w:type="dxa"/>
+            </w:tcMar>
+          </w:tcPr>
+          <w:p>
+            <w:pPr>
+              <w:pStyle w:val="TableContents"/>
+              <w:rPr>
+                <w:sz w:val="22"/>
+              </w:rPr>
+            </w:pPr>
+            <w:r>
+              <w:rPr>
+                <w:sz w:val="22"/>
+              </w:rPr>
+              <w:t>true</w:t>
+            </w:r>
+          </w:p>
+        </w:tc>
+        <w:tc>
+          <w:tcPr>
+            <w:tcW w:w="2340" w:type="dxa"/>
+            <w:tcBorders>
+              <w:left w:val="single" w:sz="2" w:space="0" w:color="000000"/>
+              <w:right w:val="single" w:sz="2" w:space="0" w:color="000000"/>
+            </w:tcBorders>
+            <w:shd w:val="clear" w:color="auto" w:fill="auto"/>
+            <w:tcMar>
+              <w:left w:w="54" w:type="dxa"/>
+            </w:tcMar>
+          </w:tcPr>
+          <w:p>
+            <w:pPr>
+              <w:pStyle w:val="TableContents"/>
+              <w:rPr>
+                <w:sz w:val="22"/>
+              </w:rPr>
+            </w:pPr>
+            <w:r>
+              <w:rPr>
+                <w:sz w:val="22"/>
+              </w:rPr>
+              <w:t>true</w:t>
             </w:r>
           </w:p>
         </w:tc>
@@ -1195,7 +1666,7 @@
               <w:pStyle w:val="TableContents"/>
             </w:pPr>
             <w:r>
-              <w:t>Female image</w:t>
+              <w:t xml:space="preserve">Child 1 </w:t>
             </w:r>
           </w:p>
         </w:tc>
@@ -1214,9 +1685,15 @@
           <w:p>
             <w:pPr>
               <w:pStyle w:val="TableContents"/>
+              <w:rPr>
+                <w:sz w:val="22"/>
+              </w:rPr>
             </w:pPr>
             <w:r>
-              <w:t>False</w:t>
+              <w:rPr>
+                <w:sz w:val="22"/>
+              </w:rPr>
+              <w:t>false</w:t>
             </w:r>
           </w:p>
         </w:tc>
@@ -1235,9 +1712,15 @@
           <w:p>
             <w:pPr>
               <w:pStyle w:val="TableContents"/>
+              <w:rPr>
+                <w:sz w:val="22"/>
+              </w:rPr>
             </w:pPr>
             <w:r>
-              <w:t xml:space="preserve">True </w:t>
+              <w:rPr>
+                <w:sz w:val="22"/>
+              </w:rPr>
+              <w:t>true</w:t>
             </w:r>
           </w:p>
         </w:tc>
@@ -1257,9 +1740,15 @@
           <w:p>
             <w:pPr>
               <w:pStyle w:val="TableContents"/>
+              <w:rPr>
+                <w:sz w:val="22"/>
+              </w:rPr>
             </w:pPr>
             <w:r>
-              <w:t xml:space="preserve">True </w:t>
+              <w:rPr>
+                <w:sz w:val="22"/>
+              </w:rPr>
+              <w:t>true</w:t>
             </w:r>
           </w:p>
         </w:tc>
@@ -1384,7 +1873,28 @@
           <w:sz w:val="22"/>
           <w:lang w:val="nl-NL"/>
         </w:rPr>
-        <w:t xml:space="preserve"> algoritme een bruikbare afbeelding opleveren. het </w:t>
+        <w:t xml:space="preserve"> algoritme</w:t>
+      </w:r>
+      <w:r>
+        <w:rPr>
+          <w:sz w:val="22"/>
+          <w:lang w:val="nl-NL"/>
+        </w:rPr>
+        <w:t xml:space="preserve"> altijd</w:t>
+      </w:r>
+      <w:r>
+        <w:rPr>
+          <w:sz w:val="22"/>
+          <w:lang w:val="nl-NL"/>
+        </w:rPr>
+        <w:t xml:space="preserve"> een bruikbare afbeelding opleveren. h</w:t>
+      </w:r>
+      <w:r>
+        <w:rPr>
+          <w:sz w:val="22"/>
+          <w:lang w:val="nl-NL"/>
+        </w:rPr>
+        <w:t xml:space="preserve">et </w:t>
       </w:r>
       <w:proofErr w:type="spellStart"/>
       <w:r>
@@ -1400,23 +1910,29 @@
           <w:sz w:val="22"/>
           <w:lang w:val="nl-NL"/>
         </w:rPr>
-        <w:t xml:space="preserve"> algoritme levert een onbrui</w:t>
-      </w:r>
-      <w:r>
-        <w:rPr>
-          <w:sz w:val="22"/>
-          <w:lang w:val="nl-NL"/>
-        </w:rPr>
-        <w:t xml:space="preserve">kbare afbeelding op. </w:t>
-      </w:r>
-    </w:p>
-    <w:p>
-      <w:pPr>
-        <w:rPr>
-          <w:sz w:val="22"/>
-          <w:lang w:val="nl-NL"/>
-        </w:rPr>
-      </w:pPr>
+        <w:t xml:space="preserve"> algoritme levert maar een keer een br</w:t>
+      </w:r>
+      <w:r>
+        <w:rPr>
+          <w:sz w:val="22"/>
+          <w:lang w:val="nl-NL"/>
+        </w:rPr>
+        <w:t>ui</w:t>
+      </w:r>
+      <w:r>
+        <w:rPr>
+          <w:sz w:val="22"/>
+          <w:lang w:val="nl-NL"/>
+        </w:rPr>
+        <w:t>kbare afbeelding op en is dus niet betrouwbaar genoeg.</w:t>
+      </w:r>
+      <w:r>
+        <w:rPr>
+          <w:sz w:val="22"/>
+          <w:lang w:val="nl-NL"/>
+        </w:rPr>
+        <w:t xml:space="preserve"> </w:t>
+      </w:r>
     </w:p>
     <w:p>
       <w:pPr>
@@ -1554,14 +2070,7 @@
           <w:sz w:val="22"/>
           <w:lang w:val="nl-NL"/>
         </w:rPr>
-        <w:t xml:space="preserve"> </w:t>
-      </w:r>
-      <w:r>
-        <w:rPr>
-          <w:sz w:val="22"/>
-          <w:lang w:val="nl-NL"/>
-        </w:rPr>
-        <w:t>algoritme zijn dus beiden wel geschikt.</w:t>
+        <w:t xml:space="preserve"> algoritme zijn dus beiden wel geschikt.</w:t>
       </w:r>
     </w:p>
     <w:p>
@@ -1700,14 +2209,7 @@
           <w:sz w:val="22"/>
           <w:lang w:val="nl-NL"/>
         </w:rPr>
-        <w:t xml:space="preserve"> algoritme het meest eenvoudig</w:t>
-      </w:r>
-      <w:r>
-        <w:rPr>
-          <w:sz w:val="22"/>
-          <w:lang w:val="nl-NL"/>
-        </w:rPr>
-        <w:t xml:space="preserve">e algoritme is van deze drie oplossingen, Het feit dat het </w:t>
+        <w:t xml:space="preserve"> algoritme het meest eenvoudige algoritme is van deze drie oplossingen, Het feit dat het </w:t>
       </w:r>
       <w:proofErr w:type="spellStart"/>
       <w:r>
@@ -1771,14 +2273,7 @@
           <w:sz w:val="22"/>
           <w:lang w:val="nl-NL"/>
         </w:rPr>
-        <w:t xml:space="preserve"> algoritme, wat wel een bruikbare afbeelding opl</w:t>
-      </w:r>
-      <w:r>
-        <w:rPr>
-          <w:sz w:val="22"/>
-          <w:lang w:val="nl-NL"/>
-        </w:rPr>
-        <w:t>evert</w:t>
+        <w:t xml:space="preserve"> algoritme, wat wel een bruikbare afbeelding oplevert</w:t>
       </w:r>
       <w:r>
         <w:rPr>
@@ -1820,7 +2315,7 @@
 </file>
 
 <file path=word/numbering.xml><?xml version="1.0" encoding="utf-8"?>
-<w:numbering xmlns:wpc="http://schemas.microsoft.com/office/word/2010/wordprocessingCanvas" xmlns:cx="http://schemas.microsoft.com/office/drawing/2014/chartex" xmlns:cx1="http://schemas.microsoft.com/office/drawing/2015/9/8/chartex" xmlns:cx2="http://schemas.microsoft.com/office/drawing/2015/10/21/chartex" xmlns:cx3="http://schemas.microsoft.com/office/drawing/2016/5/9/chartex" xmlns:cx4="http://schemas.microsoft.com/office/drawing/2016/5/10/chartex" xmlns:cx5="http://schemas.microsoft.com/office/drawing/2016/5/11/chartex" xmlns:cx6="http://schemas.microsoft.com/office/drawing/2016/5/12/chartex" xmlns:cx7="http://schemas.microsoft.com/office/drawing/2016/5/13/chartex" xmlns:cx8="http://schemas.microsoft.com/office/drawing/2016/5/14/chartex" xmlns:mc="http://schemas.openxmlformats.org/markup-compatibility/2006" xmlns:aink="http://schemas.microsoft.com/office/drawing/2016/ink" xmlns:o="urn:schemas-microsoft-com:office:office" xmlns:r="http://schemas.openxmlformats.org/officeDocument/2006/relationships" xmlns:m="http://schemas.openxmlformats.org/officeDocument/2006/math" xmlns:v="urn:schemas-microsoft-com:vml" xmlns:wp14="http://schemas.microsoft.com/office/word/2010/wordprocessingDrawing" xmlns:wp="http://schemas.openxmlformats.org/drawingml/2006/wordprocessingDrawing" xmlns:w10="urn:schemas-microsoft-com:office:word" xmlns:w="http://schemas.openxmlformats.org/wordprocessingml/2006/main" xmlns:w14="http://schemas.microsoft.com/office/word/2010/wordml" xmlns:w15="http://schemas.microsoft.com/office/word/2012/wordml" xmlns:w16se="http://schemas.microsoft.com/office/word/2015/wordml/symex" xmlns:wpg="http://schemas.microsoft.com/office/word/2010/wordprocessingGroup" xmlns:wpi="http://schemas.microsoft.com/office/word/2010/wordprocessingInk" xmlns:wne="http://schemas.microsoft.com/office/word/2006/wordml" xmlns:wps="http://schemas.microsoft.com/office/word/2010/wordprocessingShape" mc:Ignorable="w14 w15 w16se wp14">
+<w:numbering xmlns:wpc="http://schemas.microsoft.com/office/word/2010/wordprocessingCanvas" xmlns:cx="http://schemas.microsoft.com/office/drawing/2014/chartex" xmlns:cx1="http://schemas.microsoft.com/office/drawing/2015/9/8/chartex" xmlns:cx2="http://schemas.microsoft.com/office/drawing/2015/10/21/chartex" xmlns:cx3="http://schemas.microsoft.com/office/drawing/2016/5/9/chartex" xmlns:cx4="http://schemas.microsoft.com/office/drawing/2016/5/10/chartex" xmlns:cx5="http://schemas.microsoft.com/office/drawing/2016/5/11/chartex" xmlns:cx6="http://schemas.microsoft.com/office/drawing/2016/5/12/chartex" xmlns:cx7="http://schemas.microsoft.com/office/drawing/2016/5/13/chartex" xmlns:cx8="http://schemas.microsoft.com/office/drawing/2016/5/14/chartex" xmlns:mc="http://schemas.openxmlformats.org/markup-compatibility/2006" xmlns:aink="http://schemas.microsoft.com/office/drawing/2016/ink" xmlns:am3d="http://schemas.microsoft.com/office/drawing/2017/model3d" xmlns:o="urn:schemas-microsoft-com:office:office" xmlns:r="http://schemas.openxmlformats.org/officeDocument/2006/relationships" xmlns:m="http://schemas.openxmlformats.org/officeDocument/2006/math" xmlns:v="urn:schemas-microsoft-com:vml" xmlns:wp14="http://schemas.microsoft.com/office/word/2010/wordprocessingDrawing" xmlns:wp="http://schemas.openxmlformats.org/drawingml/2006/wordprocessingDrawing" xmlns:w10="urn:schemas-microsoft-com:office:word" xmlns:w="http://schemas.openxmlformats.org/wordprocessingml/2006/main" xmlns:w14="http://schemas.microsoft.com/office/word/2010/wordml" xmlns:w15="http://schemas.microsoft.com/office/word/2012/wordml" xmlns:w16se="http://schemas.microsoft.com/office/word/2015/wordml/symex" xmlns:wpg="http://schemas.microsoft.com/office/word/2010/wordprocessingGroup" xmlns:wpi="http://schemas.microsoft.com/office/word/2010/wordprocessingInk" xmlns:wne="http://schemas.microsoft.com/office/word/2006/wordml" xmlns:wps="http://schemas.microsoft.com/office/word/2010/wordprocessingShape" mc:Ignorable="w14 w15 w16se wp14">
   <w:abstractNum w:abstractNumId="0" w15:restartNumberingAfterBreak="0">
     <w:nsid w:val="43EF5D2B"/>
     <w:multiLevelType w:val="multilevel"/>
@@ -2044,7 +2539,7 @@
     </w:rPrDefault>
     <w:pPrDefault/>
   </w:docDefaults>
-  <w:latentStyles w:defLockedState="0" w:defUIPriority="99" w:defSemiHidden="0" w:defUnhideWhenUsed="0" w:defQFormat="0" w:count="374">
+  <w:latentStyles w:defLockedState="0" w:defUIPriority="99" w:defSemiHidden="0" w:defUnhideWhenUsed="0" w:defQFormat="0" w:count="375">
     <w:lsdException w:name="Normal" w:uiPriority="0" w:qFormat="1"/>
     <w:lsdException w:name="heading 1" w:uiPriority="9" w:qFormat="1"/>
     <w:lsdException w:name="heading 2" w:semiHidden="1" w:uiPriority="9" w:unhideWhenUsed="1" w:qFormat="1"/>
@@ -2150,7 +2645,6 @@
     <w:lsdException w:name="HTML Sample" w:semiHidden="1" w:unhideWhenUsed="1"/>
     <w:lsdException w:name="HTML Typewriter" w:semiHidden="1" w:unhideWhenUsed="1"/>
     <w:lsdException w:name="HTML Variable" w:semiHidden="1" w:unhideWhenUsed="1"/>
-    <w:lsdException w:name="Normal Table" w:semiHidden="1" w:unhideWhenUsed="1"/>
     <w:lsdException w:name="annotation subject" w:semiHidden="1" w:unhideWhenUsed="1"/>
     <w:lsdException w:name="No List" w:semiHidden="1" w:unhideWhenUsed="1"/>
     <w:lsdException w:name="Outline List 1" w:semiHidden="1" w:unhideWhenUsed="1"/>
@@ -2197,10 +2691,8 @@
     <w:lsdException w:name="Table Subtle 2" w:semiHidden="1" w:unhideWhenUsed="1"/>
     <w:lsdException w:name="Table Web 1" w:semiHidden="1" w:unhideWhenUsed="1"/>
     <w:lsdException w:name="Table Web 2" w:semiHidden="1" w:unhideWhenUsed="1"/>
-    <w:lsdException w:name="Table Web 3" w:semiHidden="1" w:unhideWhenUsed="1"/>
     <w:lsdException w:name="Balloon Text" w:semiHidden="1" w:unhideWhenUsed="1"/>
     <w:lsdException w:name="Table Grid" w:uiPriority="39"/>
-    <w:lsdException w:name="Table Theme" w:semiHidden="1" w:unhideWhenUsed="1"/>
     <w:lsdException w:name="Placeholder Text" w:semiHidden="1"/>
     <w:lsdException w:name="No Spacing" w:uiPriority="1" w:qFormat="1"/>
     <w:lsdException w:name="Light Shading" w:uiPriority="60"/>
@@ -2419,6 +2911,7 @@
     <w:lsdException w:name="Mention" w:semiHidden="1" w:unhideWhenUsed="1"/>
     <w:lsdException w:name="Smart Hyperlink" w:semiHidden="1" w:unhideWhenUsed="1"/>
     <w:lsdException w:name="Hashtag" w:semiHidden="1" w:unhideWhenUsed="1"/>
+    <w:lsdException w:name="Unresolved Mention" w:semiHidden="1" w:unhideWhenUsed="1"/>
   </w:latentStyles>
   <w:style w:type="paragraph" w:default="1" w:styleId="Standaard">
     <w:name w:val="Normal"/>

</xml_diff>